<commit_message>
lab5, hw7 and minor fix in lab4
</commit_message>
<xml_diff>
--- a/dk72/raibu/lab4/lab4_report.docx
+++ b/dk72/raibu/lab4/lab4_report.docx
@@ -244,7 +244,6 @@
           <w:ilvl w:val="6"/>
           <w:numId w:val="1"/>
         </w:numPr>
-        <w:pBdr/>
         <w:shd w:val="clear" w:fill="auto"/>
         <w:spacing w:lineRule="auto" w:line="360" w:before="240" w:after="60"/>
         <w:ind w:left="0" w:right="0" w:hanging="0"/>
@@ -301,38 +300,11 @@
           <w:sz w:val="28"/>
           <w:szCs w:val="28"/>
         </w:rPr>
-        <w:t>з лабораторної роботи №</w:t>
-      </w:r>
-      <w:r>
-        <w:rPr>
-          <w:sz w:val="28"/>
-          <w:szCs w:val="28"/>
-        </w:rPr>
-        <w:t>4</w:t>
-      </w:r>
-      <w:r>
-        <w:rPr>
-          <w:sz w:val="28"/>
-          <w:szCs w:val="28"/>
-        </w:rPr>
+        <w:t>з лабораторної роботи №4</w:t>
         <w:br/>
         <w:t>по курсу «Алгоритмічні мови та програмування – 2»</w:t>
         <w:br/>
-        <w:t>на тему «</w:t>
-      </w:r>
-      <w:r>
-        <w:rPr>
-          <w:sz w:val="28"/>
-          <w:szCs w:val="28"/>
-        </w:rPr>
-        <w:t>Списки</w:t>
-      </w:r>
-      <w:r>
-        <w:rPr>
-          <w:sz w:val="28"/>
-          <w:szCs w:val="28"/>
-        </w:rPr>
-        <w:t>»</w:t>
+        <w:t>на тему «Списки»</w:t>
       </w:r>
     </w:p>
     <w:p>
@@ -682,7 +654,6 @@
       </w:r>
       <w:r>
         <w:rPr>
-          <w:rFonts w:ascii="Times New Roman" w:hAnsi="Times New Roman"/>
           <w:b w:val="false"/>
           <w:i w:val="false"/>
           <w:caps w:val="false"/>
@@ -701,7 +672,6 @@
         <w:keepNext w:val="false"/>
         <w:keepLines w:val="false"/>
         <w:widowControl/>
-        <w:pBdr/>
         <w:shd w:val="clear" w:fill="auto"/>
         <w:spacing w:lineRule="auto" w:line="360" w:before="0" w:after="0"/>
         <w:ind w:left="0" w:right="0" w:firstLine="709"/>
@@ -767,28 +737,7 @@
           <w:shd w:fill="auto" w:val="clear"/>
           <w:vertAlign w:val="baseline"/>
         </w:rPr>
-        <w:t>Складання алгоритмів з використанням спискі</w:t>
-      </w:r>
-      <w:r>
-        <w:rPr>
-          <w:rFonts w:eastAsia="Times New Roman" w:cs="Times New Roman"/>
-          <w:b w:val="false"/>
-          <w:i w:val="false"/>
-          <w:caps w:val="false"/>
-          <w:smallCaps w:val="false"/>
-          <w:strike w:val="false"/>
-          <w:dstrike w:val="false"/>
-          <w:color w:val="00000A"/>
-          <w:spacing w:val="0"/>
-          <w:position w:val="0"/>
-          <w:sz w:val="28"/>
-          <w:sz w:val="28"/>
-          <w:szCs w:val="28"/>
-          <w:u w:val="none"/>
-          <w:shd w:fill="auto" w:val="clear"/>
-          <w:vertAlign w:val="baseline"/>
-        </w:rPr>
-        <w:t>в</w:t>
+        <w:t>Складання алгоритмів з використанням списків</w:t>
       </w:r>
       <w:r>
         <w:rPr>
@@ -846,21 +795,7 @@
           <w:sz w:val="28"/>
           <w:szCs w:val="28"/>
         </w:rPr>
-        <w:t xml:space="preserve">Отже, в ході виконання лабораторної роботи я </w:t>
-      </w:r>
-      <w:r>
-        <w:rPr>
-          <w:sz w:val="28"/>
-          <w:szCs w:val="28"/>
-        </w:rPr>
-        <w:t>навчився використовувати списки у бойових умовах</w:t>
-      </w:r>
-      <w:r>
-        <w:rPr>
-          <w:sz w:val="28"/>
-          <w:szCs w:val="28"/>
-        </w:rPr>
-        <w:t>.</w:t>
+        <w:t>Отже, в ході виконання лабораторної роботи я навчився використовувати списки у бойових умовах.</w:t>
       </w:r>
     </w:p>
     <w:p>
@@ -920,6 +855,8 @@
         <w:rPr>
           <w:rFonts w:ascii="Times New Roman" w:hAnsi="Times New Roman"/>
           <w:b w:val="false"/>
+          <w:b w:val="false"/>
+          <w:i w:val="false"/>
           <w:i w:val="false"/>
           <w:caps w:val="false"/>
           <w:smallCaps w:val="false"/>
@@ -930,7 +867,6 @@
       </w:pPr>
       <w:r>
         <w:rPr>
-          <w:rFonts w:ascii="Times New Roman" w:hAnsi="Times New Roman"/>
           <w:b w:val="false"/>
           <w:i/>
           <w:caps w:val="false"/>
@@ -1379,7 +1315,12 @@
         </w:rPr>
       </w:pPr>
       <w:r>
-        <w:rPr/>
+        <w:rPr>
+          <w:b/>
+          <w:i/>
+          <w:sz w:val="40"/>
+          <w:szCs w:val="40"/>
+        </w:rPr>
       </w:r>
     </w:p>
     <w:p>
@@ -1413,7 +1354,6 @@
         <w:keepNext w:val="false"/>
         <w:keepLines w:val="false"/>
         <w:widowControl/>
-        <w:pBdr/>
         <w:shd w:val="clear" w:fill="auto"/>
         <w:spacing w:lineRule="auto" w:line="360" w:before="0" w:after="0"/>
         <w:ind w:left="708" w:right="0" w:hanging="0"/>
@@ -1683,7 +1623,6 @@
       <w:rPr>
         <w:rFonts w:ascii="Times New Roman" w:hAnsi="Times New Roman" w:eastAsia="Times New Roman" w:cs="Times New Roman"/>
         <w:color w:val="00000A"/>
-        <w:sz w:val="24"/>
         <w:szCs w:val="24"/>
         <w:lang w:val="uk-UA" w:eastAsia="zh-CN" w:bidi="hi-IN"/>
       </w:rPr>
@@ -1699,8 +1638,8 @@
       <w:keepNext w:val="false"/>
       <w:keepLines w:val="false"/>
       <w:widowControl/>
-      <w:pBdr/>
       <w:shd w:val="clear" w:fill="auto"/>
+      <w:bidi w:val="0"/>
       <w:spacing w:lineRule="auto" w:line="240" w:before="0" w:after="0"/>
       <w:ind w:left="0" w:right="0" w:hanging="0"/>
       <w:jc w:val="left"/>
@@ -1726,28 +1665,31 @@
   </w:style>
   <w:style w:type="paragraph" w:styleId="Heading1">
     <w:name w:val="Heading 1"/>
-    <w:basedOn w:val="Normal1"/>
     <w:next w:val="Normal"/>
     <w:qFormat/>
     <w:pPr>
       <w:keepNext w:val="true"/>
+      <w:widowControl w:val="false"/>
       <w:spacing w:lineRule="auto" w:line="240" w:before="240" w:after="60"/>
       <w:ind w:left="0" w:hanging="0"/>
     </w:pPr>
     <w:rPr>
       <w:rFonts w:ascii="Arial" w:hAnsi="Arial" w:eastAsia="Arial" w:cs="Arial"/>
       <w:b/>
+      <w:color w:val="00000A"/>
+      <w:kern w:val="0"/>
       <w:sz w:val="32"/>
       <w:szCs w:val="32"/>
+      <w:lang w:val="uk-UA" w:eastAsia="zh-CN" w:bidi="hi-IN"/>
     </w:rPr>
   </w:style>
   <w:style w:type="paragraph" w:styleId="Heading2">
     <w:name w:val="Heading 2"/>
-    <w:basedOn w:val="Normal1"/>
     <w:next w:val="Normal"/>
     <w:qFormat/>
     <w:pPr>
       <w:keepNext w:val="true"/>
+      <w:widowControl w:val="false"/>
       <w:spacing w:lineRule="auto" w:line="240" w:before="240" w:after="60"/>
       <w:ind w:left="0" w:hanging="0"/>
     </w:pPr>
@@ -1755,72 +1697,90 @@
       <w:rFonts w:ascii="Arial" w:hAnsi="Arial" w:eastAsia="Arial" w:cs="Arial"/>
       <w:b/>
       <w:i/>
+      <w:color w:val="00000A"/>
+      <w:kern w:val="0"/>
       <w:sz w:val="28"/>
       <w:szCs w:val="28"/>
+      <w:lang w:val="uk-UA" w:eastAsia="zh-CN" w:bidi="hi-IN"/>
     </w:rPr>
   </w:style>
   <w:style w:type="paragraph" w:styleId="Heading3">
     <w:name w:val="Heading 3"/>
-    <w:basedOn w:val="Normal1"/>
     <w:next w:val="Normal"/>
     <w:qFormat/>
     <w:pPr>
       <w:keepNext w:val="true"/>
+      <w:widowControl w:val="false"/>
       <w:spacing w:lineRule="auto" w:line="240" w:before="240" w:after="60"/>
       <w:ind w:left="0" w:hanging="0"/>
     </w:pPr>
     <w:rPr>
       <w:rFonts w:ascii="Arial" w:hAnsi="Arial" w:eastAsia="Arial" w:cs="Arial"/>
       <w:b/>
+      <w:color w:val="00000A"/>
+      <w:kern w:val="0"/>
       <w:sz w:val="26"/>
       <w:szCs w:val="26"/>
+      <w:lang w:val="uk-UA" w:eastAsia="zh-CN" w:bidi="hi-IN"/>
     </w:rPr>
   </w:style>
   <w:style w:type="paragraph" w:styleId="Heading4">
     <w:name w:val="Heading 4"/>
-    <w:basedOn w:val="Normal1"/>
     <w:next w:val="Normal"/>
     <w:qFormat/>
     <w:pPr>
       <w:keepNext w:val="true"/>
+      <w:widowControl w:val="false"/>
       <w:spacing w:lineRule="auto" w:line="240" w:before="240" w:after="60"/>
       <w:ind w:left="0" w:hanging="0"/>
     </w:pPr>
     <w:rPr>
+      <w:rFonts w:ascii="Times New Roman" w:hAnsi="Times New Roman" w:eastAsia="Times New Roman" w:cs="Times New Roman"/>
       <w:b/>
+      <w:color w:val="00000A"/>
+      <w:kern w:val="0"/>
       <w:sz w:val="28"/>
       <w:szCs w:val="28"/>
+      <w:lang w:val="uk-UA" w:eastAsia="zh-CN" w:bidi="hi-IN"/>
     </w:rPr>
   </w:style>
   <w:style w:type="paragraph" w:styleId="Heading5">
     <w:name w:val="Heading 5"/>
-    <w:basedOn w:val="Normal1"/>
     <w:next w:val="Normal"/>
     <w:qFormat/>
     <w:pPr>
+      <w:widowControl w:val="false"/>
       <w:spacing w:lineRule="auto" w:line="240" w:before="240" w:after="60"/>
       <w:ind w:left="0" w:hanging="0"/>
     </w:pPr>
     <w:rPr>
+      <w:rFonts w:ascii="Times New Roman" w:hAnsi="Times New Roman" w:eastAsia="Times New Roman" w:cs="Times New Roman"/>
       <w:b/>
       <w:i/>
+      <w:color w:val="00000A"/>
+      <w:kern w:val="0"/>
       <w:sz w:val="26"/>
       <w:szCs w:val="26"/>
+      <w:lang w:val="uk-UA" w:eastAsia="zh-CN" w:bidi="hi-IN"/>
     </w:rPr>
   </w:style>
   <w:style w:type="paragraph" w:styleId="Heading6">
     <w:name w:val="Heading 6"/>
-    <w:basedOn w:val="Normal1"/>
     <w:next w:val="Normal"/>
     <w:qFormat/>
     <w:pPr>
+      <w:widowControl w:val="false"/>
       <w:spacing w:lineRule="auto" w:line="240" w:before="240" w:after="60"/>
       <w:ind w:left="0" w:hanging="0"/>
     </w:pPr>
     <w:rPr>
+      <w:rFonts w:ascii="Times New Roman" w:hAnsi="Times New Roman" w:eastAsia="Times New Roman" w:cs="Times New Roman"/>
       <w:b/>
+      <w:color w:val="00000A"/>
+      <w:kern w:val="0"/>
       <w:sz w:val="22"/>
       <w:szCs w:val="22"/>
+      <w:lang w:val="uk-UA" w:eastAsia="zh-CN" w:bidi="hi-IN"/>
     </w:rPr>
   </w:style>
   <w:style w:type="character" w:styleId="ListLabel1">
@@ -1839,6 +1799,16 @@
       <w:color w:val="000080"/>
       <w:u w:val="single"/>
       <w:lang w:val="zxx" w:eastAsia="zxx" w:bidi="zxx"/>
+    </w:rPr>
+  </w:style>
+  <w:style w:type="character" w:styleId="ListLabel2">
+    <w:name w:val="ListLabel 2"/>
+    <w:qFormat/>
+    <w:rPr>
+      <w:color w:val="0000FF"/>
+      <w:sz w:val="28"/>
+      <w:szCs w:val="28"/>
+      <w:u w:val="single"/>
     </w:rPr>
   </w:style>
   <w:style w:type="paragraph" w:styleId="Heading">
@@ -1899,7 +1869,7 @@
       <w:rFonts w:cs="Noto Sans Devanagari"/>
     </w:rPr>
   </w:style>
-  <w:style w:type="paragraph" w:styleId="Normal1" w:default="1">
+  <w:style w:type="paragraph" w:styleId="LOnormal" w:default="1">
     <w:name w:val="LO-normal"/>
     <w:qFormat/>
     <w:pPr>
@@ -1928,7 +1898,7 @@
   </w:style>
   <w:style w:type="paragraph" w:styleId="Title">
     <w:name w:val="Title"/>
-    <w:basedOn w:val="Normal1"/>
+    <w:basedOn w:val="LOnormal"/>
     <w:next w:val="Normal"/>
     <w:qFormat/>
     <w:pPr>
@@ -1944,7 +1914,7 @@
   </w:style>
   <w:style w:type="paragraph" w:styleId="Subtitle">
     <w:name w:val="Subtitle"/>
-    <w:basedOn w:val="Normal1"/>
+    <w:basedOn w:val="LOnormal"/>
     <w:next w:val="Normal"/>
     <w:qFormat/>
     <w:pPr>

</xml_diff>